<commit_message>
Actualizacion del manual de Pruebas
</commit_message>
<xml_diff>
--- a/TP2. E14 Manual de Pruebas.docx
+++ b/TP2. E14 Manual de Pruebas.docx
@@ -11,7 +11,12 @@
         <w:rPr>
           <w:rtl w:val="0"/>
         </w:rPr>
-        <w:t xml:space="preserve">Manual de Pruebas — TaskManager</w:t>
+        <w:t xml:space="preserve">Manual de Pruebas - Software de identificación de inteligencias múltiples</w:t>
+      </w:r>
+      <w:r>
+        <w:rPr>
+          <w:rtl w:val="0"/>
+        </w:rPr>
       </w:r>
     </w:p>
     <w:p>
@@ -539,7 +544,7 @@
         <w:rPr>
           <w:rtl w:val="0"/>
         </w:rPr>
-        <w:t xml:space="preserve">Evalúan que las funciones principales del sistema (registro de usuarios, inicio de sesión, ejecución del test, chatbot, etc.) cumplan con los requisitos establecidos y respondan como se espera.</w:t>
+        <w:t xml:space="preserve">Evalúan las funciones principales del sistema (registro de usuarios, inicio de sesión, ejecución del test, chatbot, etc.) cumplan con los requisitos establecidos y respondan como se espera.</w:t>
       </w:r>
     </w:p>
     <w:p>
@@ -942,7 +947,7 @@
               <w:rPr>
                 <w:rtl w:val="0"/>
               </w:rPr>
-              <w:t xml:space="preserve">v5</w:t>
+              <w:t xml:space="preserve">v5.0.37</w:t>
             </w:r>
           </w:p>
         </w:tc>
@@ -978,7 +983,7 @@
               <w:rPr>
                 <w:rtl w:val="0"/>
               </w:rPr>
-              <w:t xml:space="preserve">Chrome 120+</w:t>
+              <w:t xml:space="preserve">Chrome</w:t>
             </w:r>
           </w:p>
         </w:tc>
@@ -1014,7 +1019,7 @@
               <w:rPr>
                 <w:rtl w:val="0"/>
               </w:rPr>
-              <w:t xml:space="preserve">Windows</w:t>
+              <w:t xml:space="preserve">Windows 11</w:t>
             </w:r>
           </w:p>
         </w:tc>
@@ -1254,9 +1259,162 @@
         <w:rPr>
           <w:b w:val="1"/>
           <w:bCs w:val="1"/>
-          <w:rtl w:val="0"/>
-        </w:rPr>
-        <w:t xml:space="preserve">5.1 Registro de Docente</w:t>
+        </w:rPr>
+        <w:drawing>
+          <wp:inline distB="114300" distT="114300" distL="114300" distR="114300">
+            <wp:extent cx="5399730" cy="2171700"/>
+            <wp:effectExtent b="0" l="0" r="0" t="0"/>
+            <wp:docPr id="3" name="image15.png"/>
+            <a:graphic>
+              <a:graphicData uri="http://schemas.openxmlformats.org/drawingml/2006/picture">
+                <pic:pic>
+                  <pic:nvPicPr>
+                    <pic:cNvPr id="0" name="image15.png"/>
+                    <pic:cNvPicPr preferRelativeResize="0"/>
+                  </pic:nvPicPr>
+                  <pic:blipFill>
+                    <a:blip r:embed="rId7"/>
+                    <a:srcRect b="0" l="0" r="0" t="0"/>
+                    <a:stretch>
+                      <a:fillRect/>
+                    </a:stretch>
+                  </pic:blipFill>
+                  <pic:spPr>
+                    <a:xfrm>
+                      <a:off x="0" y="0"/>
+                      <a:ext cx="5399730" cy="2171700"/>
+                    </a:xfrm>
+                    <a:prstGeom prst="rect"/>
+                    <a:ln/>
+                  </pic:spPr>
+                </pic:pic>
+              </a:graphicData>
+            </a:graphic>
+          </wp:inline>
+        </w:drawing>
+      </w:r>
+      <w:r>
+        <w:rPr>
+          <w:rtl w:val="0"/>
+        </w:rPr>
+      </w:r>
+    </w:p>
+    <w:p>
+      <w:pPr>
+        <w:rPr>
+          <w:b w:val="1"/>
+          <w:bCs w:val="1"/>
+        </w:rPr>
+      </w:pPr>
+      <w:r>
+        <w:rPr>
+          <w:b w:val="1"/>
+          <w:bCs w:val="1"/>
+        </w:rPr>
+        <w:drawing>
+          <wp:inline distB="114300" distT="114300" distL="114300" distR="114300">
+            <wp:extent cx="4886325" cy="5286375"/>
+            <wp:effectExtent b="0" l="0" r="0" t="0"/>
+            <wp:docPr id="9" name="image4.png"/>
+            <a:graphic>
+              <a:graphicData uri="http://schemas.openxmlformats.org/drawingml/2006/picture">
+                <pic:pic>
+                  <pic:nvPicPr>
+                    <pic:cNvPr id="0" name="image4.png"/>
+                    <pic:cNvPicPr preferRelativeResize="0"/>
+                  </pic:nvPicPr>
+                  <pic:blipFill>
+                    <a:blip r:embed="rId8"/>
+                    <a:srcRect b="0" l="0" r="0" t="0"/>
+                    <a:stretch>
+                      <a:fillRect/>
+                    </a:stretch>
+                  </pic:blipFill>
+                  <pic:spPr>
+                    <a:xfrm>
+                      <a:off x="0" y="0"/>
+                      <a:ext cx="4886325" cy="5286375"/>
+                    </a:xfrm>
+                    <a:prstGeom prst="rect"/>
+                    <a:ln/>
+                  </pic:spPr>
+                </pic:pic>
+              </a:graphicData>
+            </a:graphic>
+          </wp:inline>
+        </w:drawing>
+      </w:r>
+      <w:r>
+        <w:rPr>
+          <w:b w:val="1"/>
+          <w:bCs w:val="1"/>
+        </w:rPr>
+        <w:drawing>
+          <wp:inline distB="114300" distT="114300" distL="114300" distR="114300">
+            <wp:extent cx="5399730" cy="3098800"/>
+            <wp:effectExtent b="0" l="0" r="0" t="0"/>
+            <wp:docPr id="12" name="image16.png"/>
+            <a:graphic>
+              <a:graphicData uri="http://schemas.openxmlformats.org/drawingml/2006/picture">
+                <pic:pic>
+                  <pic:nvPicPr>
+                    <pic:cNvPr id="0" name="image16.png"/>
+                    <pic:cNvPicPr preferRelativeResize="0"/>
+                  </pic:nvPicPr>
+                  <pic:blipFill>
+                    <a:blip r:embed="rId9"/>
+                    <a:srcRect b="0" l="0" r="0" t="0"/>
+                    <a:stretch>
+                      <a:fillRect/>
+                    </a:stretch>
+                  </pic:blipFill>
+                  <pic:spPr>
+                    <a:xfrm>
+                      <a:off x="0" y="0"/>
+                      <a:ext cx="5399730" cy="3098800"/>
+                    </a:xfrm>
+                    <a:prstGeom prst="rect"/>
+                    <a:ln/>
+                  </pic:spPr>
+                </pic:pic>
+              </a:graphicData>
+            </a:graphic>
+          </wp:inline>
+        </w:drawing>
+      </w:r>
+      <w:r>
+        <w:rPr>
+          <w:rtl w:val="0"/>
+        </w:rPr>
+      </w:r>
+    </w:p>
+    <w:p>
+      <w:pPr>
+        <w:rPr>
+          <w:b w:val="1"/>
+          <w:bCs w:val="1"/>
+        </w:rPr>
+      </w:pPr>
+      <w:r>
+        <w:rPr>
+          <w:rtl w:val="0"/>
+        </w:rPr>
+      </w:r>
+    </w:p>
+    <w:p>
+      <w:pPr>
+        <w:rPr>
+          <w:b w:val="1"/>
+          <w:bCs w:val="1"/>
+        </w:rPr>
+      </w:pPr>
+      <w:r>
+        <w:rPr>
+          <w:b w:val="1"/>
+          <w:bCs w:val="1"/>
+          <w:rtl w:val="0"/>
+        </w:rPr>
+        <w:t xml:space="preserve">5.2 Registro de Docente</w:t>
       </w:r>
     </w:p>
     <w:tbl>
@@ -1465,9 +1623,98 @@
         <w:rPr>
           <w:b w:val="1"/>
           <w:bCs w:val="1"/>
-          <w:rtl w:val="0"/>
-        </w:rPr>
-        <w:t xml:space="preserve">5.1 Registro de Administrador</w:t>
+        </w:rPr>
+        <w:drawing>
+          <wp:inline distB="114300" distT="114300" distL="114300" distR="114300">
+            <wp:extent cx="5399730" cy="4914900"/>
+            <wp:effectExtent b="0" l="0" r="0" t="0"/>
+            <wp:docPr id="11" name="image12.png"/>
+            <a:graphic>
+              <a:graphicData uri="http://schemas.openxmlformats.org/drawingml/2006/picture">
+                <pic:pic>
+                  <pic:nvPicPr>
+                    <pic:cNvPr id="0" name="image12.png"/>
+                    <pic:cNvPicPr preferRelativeResize="0"/>
+                  </pic:nvPicPr>
+                  <pic:blipFill>
+                    <a:blip r:embed="rId10"/>
+                    <a:srcRect b="0" l="0" r="0" t="0"/>
+                    <a:stretch>
+                      <a:fillRect/>
+                    </a:stretch>
+                  </pic:blipFill>
+                  <pic:spPr>
+                    <a:xfrm>
+                      <a:off x="0" y="0"/>
+                      <a:ext cx="5399730" cy="4914900"/>
+                    </a:xfrm>
+                    <a:prstGeom prst="rect"/>
+                    <a:ln/>
+                  </pic:spPr>
+                </pic:pic>
+              </a:graphicData>
+            </a:graphic>
+          </wp:inline>
+        </w:drawing>
+      </w:r>
+      <w:r>
+        <w:rPr>
+          <w:b w:val="1"/>
+          <w:bCs w:val="1"/>
+        </w:rPr>
+        <w:drawing>
+          <wp:inline distB="114300" distT="114300" distL="114300" distR="114300">
+            <wp:extent cx="5399730" cy="3378200"/>
+            <wp:effectExtent b="0" l="0" r="0" t="0"/>
+            <wp:docPr id="1" name="image2.png"/>
+            <a:graphic>
+              <a:graphicData uri="http://schemas.openxmlformats.org/drawingml/2006/picture">
+                <pic:pic>
+                  <pic:nvPicPr>
+                    <pic:cNvPr id="0" name="image2.png"/>
+                    <pic:cNvPicPr preferRelativeResize="0"/>
+                  </pic:nvPicPr>
+                  <pic:blipFill>
+                    <a:blip r:embed="rId11"/>
+                    <a:srcRect b="0" l="0" r="0" t="0"/>
+                    <a:stretch>
+                      <a:fillRect/>
+                    </a:stretch>
+                  </pic:blipFill>
+                  <pic:spPr>
+                    <a:xfrm>
+                      <a:off x="0" y="0"/>
+                      <a:ext cx="5399730" cy="3378200"/>
+                    </a:xfrm>
+                    <a:prstGeom prst="rect"/>
+                    <a:ln/>
+                  </pic:spPr>
+                </pic:pic>
+              </a:graphicData>
+            </a:graphic>
+          </wp:inline>
+        </w:drawing>
+      </w:r>
+      <w:r>
+        <w:rPr>
+          <w:rtl w:val="0"/>
+        </w:rPr>
+      </w:r>
+    </w:p>
+    <w:p>
+      <w:pPr>
+        <w:rPr>
+          <w:b w:val="1"/>
+          <w:bCs w:val="1"/>
+        </w:rPr>
+      </w:pPr>
+      <w:r>
+        <w:rPr>
+          <w:b w:val="1"/>
+          <w:bCs w:val="1"/>
+          <w:rtl w:val="0"/>
+        </w:rPr>
+        <w:t xml:space="preserve">5.3 Registro de Administrador</w:t>
       </w:r>
     </w:p>
     <w:tbl>
@@ -1674,24 +1921,100 @@
       </w:pPr>
       <w:r>
         <w:rPr>
-          <w:rtl w:val="0"/>
-        </w:rPr>
-      </w:r>
-    </w:p>
-    <w:p>
-      <w:pPr>
-        <w:rPr>
-          <w:b w:val="1"/>
-          <w:bCs w:val="1"/>
-        </w:rPr>
-      </w:pPr>
-      <w:r>
-        <w:rPr>
-          <w:b w:val="1"/>
-          <w:bCs w:val="1"/>
-          <w:rtl w:val="0"/>
-        </w:rPr>
-        <w:t xml:space="preserve">5.2 Inicio de Sesión</w:t>
+          <w:b w:val="1"/>
+          <w:bCs w:val="1"/>
+        </w:rPr>
+        <w:drawing>
+          <wp:inline distB="114300" distT="114300" distL="114300" distR="114300">
+            <wp:extent cx="5399730" cy="3962400"/>
+            <wp:effectExtent b="0" l="0" r="0" t="0"/>
+            <wp:docPr id="5" name="image6.png"/>
+            <a:graphic>
+              <a:graphicData uri="http://schemas.openxmlformats.org/drawingml/2006/picture">
+                <pic:pic>
+                  <pic:nvPicPr>
+                    <pic:cNvPr id="0" name="image6.png"/>
+                    <pic:cNvPicPr preferRelativeResize="0"/>
+                  </pic:nvPicPr>
+                  <pic:blipFill>
+                    <a:blip r:embed="rId12"/>
+                    <a:srcRect b="0" l="0" r="0" t="0"/>
+                    <a:stretch>
+                      <a:fillRect/>
+                    </a:stretch>
+                  </pic:blipFill>
+                  <pic:spPr>
+                    <a:xfrm>
+                      <a:off x="0" y="0"/>
+                      <a:ext cx="5399730" cy="3962400"/>
+                    </a:xfrm>
+                    <a:prstGeom prst="rect"/>
+                    <a:ln/>
+                  </pic:spPr>
+                </pic:pic>
+              </a:graphicData>
+            </a:graphic>
+          </wp:inline>
+        </w:drawing>
+      </w:r>
+      <w:r>
+        <w:rPr>
+          <w:b w:val="1"/>
+          <w:bCs w:val="1"/>
+        </w:rPr>
+        <w:drawing>
+          <wp:inline distB="114300" distT="114300" distL="114300" distR="114300">
+            <wp:extent cx="5399730" cy="3721100"/>
+            <wp:effectExtent b="0" l="0" r="0" t="0"/>
+            <wp:docPr id="15" name="image17.png"/>
+            <a:graphic>
+              <a:graphicData uri="http://schemas.openxmlformats.org/drawingml/2006/picture">
+                <pic:pic>
+                  <pic:nvPicPr>
+                    <pic:cNvPr id="0" name="image17.png"/>
+                    <pic:cNvPicPr preferRelativeResize="0"/>
+                  </pic:nvPicPr>
+                  <pic:blipFill>
+                    <a:blip r:embed="rId13"/>
+                    <a:srcRect b="0" l="0" r="0" t="0"/>
+                    <a:stretch>
+                      <a:fillRect/>
+                    </a:stretch>
+                  </pic:blipFill>
+                  <pic:spPr>
+                    <a:xfrm>
+                      <a:off x="0" y="0"/>
+                      <a:ext cx="5399730" cy="3721100"/>
+                    </a:xfrm>
+                    <a:prstGeom prst="rect"/>
+                    <a:ln/>
+                  </pic:spPr>
+                </pic:pic>
+              </a:graphicData>
+            </a:graphic>
+          </wp:inline>
+        </w:drawing>
+      </w:r>
+      <w:r>
+        <w:rPr>
+          <w:rtl w:val="0"/>
+        </w:rPr>
+      </w:r>
+    </w:p>
+    <w:p>
+      <w:pPr>
+        <w:rPr>
+          <w:b w:val="1"/>
+          <w:bCs w:val="1"/>
+        </w:rPr>
+      </w:pPr>
+      <w:r>
+        <w:rPr>
+          <w:b w:val="1"/>
+          <w:bCs w:val="1"/>
+          <w:rtl w:val="0"/>
+        </w:rPr>
+        <w:t xml:space="preserve">5.4 Inicio de Sesión</w:t>
       </w:r>
     </w:p>
     <w:tbl>
@@ -1979,11 +2302,298 @@
       </w:pPr>
       <w:r>
         <w:rPr>
-          <w:b w:val="1"/>
-          <w:bCs w:val="1"/>
-          <w:rtl w:val="0"/>
-        </w:rPr>
-        <w:t xml:space="preserve">5.3 Elaboración del test</w:t>
+          <w:rtl w:val="0"/>
+        </w:rPr>
+      </w:r>
+    </w:p>
+    <w:p>
+      <w:pPr>
+        <w:rPr>
+          <w:b w:val="1"/>
+          <w:bCs w:val="1"/>
+        </w:rPr>
+      </w:pPr>
+      <w:r>
+        <w:rPr>
+          <w:b w:val="1"/>
+          <w:bCs w:val="1"/>
+          <w:rtl w:val="0"/>
+        </w:rPr>
+        <w:t xml:space="preserve">TC04</w:t>
+      </w:r>
+    </w:p>
+    <w:p>
+      <w:pPr>
+        <w:rPr>
+          <w:b w:val="1"/>
+          <w:bCs w:val="1"/>
+        </w:rPr>
+      </w:pPr>
+      <w:r>
+        <w:rPr>
+          <w:b w:val="1"/>
+          <w:bCs w:val="1"/>
+        </w:rPr>
+        <w:drawing>
+          <wp:inline distB="114300" distT="114300" distL="114300" distR="114300">
+            <wp:extent cx="5391150" cy="5534025"/>
+            <wp:effectExtent b="0" l="0" r="0" t="0"/>
+            <wp:docPr id="2" name="image10.png"/>
+            <a:graphic>
+              <a:graphicData uri="http://schemas.openxmlformats.org/drawingml/2006/picture">
+                <pic:pic>
+                  <pic:nvPicPr>
+                    <pic:cNvPr id="0" name="image10.png"/>
+                    <pic:cNvPicPr preferRelativeResize="0"/>
+                  </pic:nvPicPr>
+                  <pic:blipFill>
+                    <a:blip r:embed="rId14"/>
+                    <a:srcRect b="0" l="0" r="0" t="0"/>
+                    <a:stretch>
+                      <a:fillRect/>
+                    </a:stretch>
+                  </pic:blipFill>
+                  <pic:spPr>
+                    <a:xfrm>
+                      <a:off x="0" y="0"/>
+                      <a:ext cx="5391150" cy="5534025"/>
+                    </a:xfrm>
+                    <a:prstGeom prst="rect"/>
+                    <a:ln/>
+                  </pic:spPr>
+                </pic:pic>
+              </a:graphicData>
+            </a:graphic>
+          </wp:inline>
+        </w:drawing>
+      </w:r>
+      <w:r>
+        <w:rPr>
+          <w:b w:val="1"/>
+          <w:bCs w:val="1"/>
+        </w:rPr>
+        <w:drawing>
+          <wp:inline distB="114300" distT="114300" distL="114300" distR="114300">
+            <wp:extent cx="5399730" cy="4991100"/>
+            <wp:effectExtent b="0" l="0" r="0" t="0"/>
+            <wp:docPr id="6" name="image11.png"/>
+            <a:graphic>
+              <a:graphicData uri="http://schemas.openxmlformats.org/drawingml/2006/picture">
+                <pic:pic>
+                  <pic:nvPicPr>
+                    <pic:cNvPr id="0" name="image11.png"/>
+                    <pic:cNvPicPr preferRelativeResize="0"/>
+                  </pic:nvPicPr>
+                  <pic:blipFill>
+                    <a:blip r:embed="rId15"/>
+                    <a:srcRect b="0" l="0" r="0" t="0"/>
+                    <a:stretch>
+                      <a:fillRect/>
+                    </a:stretch>
+                  </pic:blipFill>
+                  <pic:spPr>
+                    <a:xfrm>
+                      <a:off x="0" y="0"/>
+                      <a:ext cx="5399730" cy="4991100"/>
+                    </a:xfrm>
+                    <a:prstGeom prst="rect"/>
+                    <a:ln/>
+                  </pic:spPr>
+                </pic:pic>
+              </a:graphicData>
+            </a:graphic>
+          </wp:inline>
+        </w:drawing>
+      </w:r>
+      <w:r>
+        <w:rPr>
+          <w:rtl w:val="0"/>
+        </w:rPr>
+      </w:r>
+    </w:p>
+    <w:p>
+      <w:pPr>
+        <w:rPr>
+          <w:b w:val="1"/>
+          <w:bCs w:val="1"/>
+        </w:rPr>
+      </w:pPr>
+      <w:r>
+        <w:rPr>
+          <w:b w:val="1"/>
+          <w:bCs w:val="1"/>
+          <w:rtl w:val="0"/>
+        </w:rPr>
+        <w:t xml:space="preserve">TC05</w:t>
+      </w:r>
+    </w:p>
+    <w:p>
+      <w:pPr>
+        <w:rPr>
+          <w:b w:val="1"/>
+          <w:bCs w:val="1"/>
+        </w:rPr>
+      </w:pPr>
+      <w:r>
+        <w:rPr>
+          <w:b w:val="1"/>
+          <w:bCs w:val="1"/>
+        </w:rPr>
+        <w:drawing>
+          <wp:inline distB="114300" distT="114300" distL="114300" distR="114300">
+            <wp:extent cx="4724400" cy="5676900"/>
+            <wp:effectExtent b="0" l="0" r="0" t="0"/>
+            <wp:docPr id="4" name="image7.png"/>
+            <a:graphic>
+              <a:graphicData uri="http://schemas.openxmlformats.org/drawingml/2006/picture">
+                <pic:pic>
+                  <pic:nvPicPr>
+                    <pic:cNvPr id="0" name="image7.png"/>
+                    <pic:cNvPicPr preferRelativeResize="0"/>
+                  </pic:nvPicPr>
+                  <pic:blipFill>
+                    <a:blip r:embed="rId16"/>
+                    <a:srcRect b="0" l="0" r="0" t="0"/>
+                    <a:stretch>
+                      <a:fillRect/>
+                    </a:stretch>
+                  </pic:blipFill>
+                  <pic:spPr>
+                    <a:xfrm>
+                      <a:off x="0" y="0"/>
+                      <a:ext cx="4724400" cy="5676900"/>
+                    </a:xfrm>
+                    <a:prstGeom prst="rect"/>
+                    <a:ln/>
+                  </pic:spPr>
+                </pic:pic>
+              </a:graphicData>
+            </a:graphic>
+          </wp:inline>
+        </w:drawing>
+      </w:r>
+      <w:r>
+        <w:rPr>
+          <w:b w:val="1"/>
+          <w:bCs w:val="1"/>
+        </w:rPr>
+        <w:drawing>
+          <wp:inline distB="114300" distT="114300" distL="114300" distR="114300">
+            <wp:extent cx="5399730" cy="5321300"/>
+            <wp:effectExtent b="0" l="0" r="0" t="0"/>
+            <wp:docPr id="10" name="image3.png"/>
+            <a:graphic>
+              <a:graphicData uri="http://schemas.openxmlformats.org/drawingml/2006/picture">
+                <pic:pic>
+                  <pic:nvPicPr>
+                    <pic:cNvPr id="0" name="image3.png"/>
+                    <pic:cNvPicPr preferRelativeResize="0"/>
+                  </pic:nvPicPr>
+                  <pic:blipFill>
+                    <a:blip r:embed="rId17"/>
+                    <a:srcRect b="0" l="0" r="0" t="0"/>
+                    <a:stretch>
+                      <a:fillRect/>
+                    </a:stretch>
+                  </pic:blipFill>
+                  <pic:spPr>
+                    <a:xfrm>
+                      <a:off x="0" y="0"/>
+                      <a:ext cx="5399730" cy="5321300"/>
+                    </a:xfrm>
+                    <a:prstGeom prst="rect"/>
+                    <a:ln/>
+                  </pic:spPr>
+                </pic:pic>
+              </a:graphicData>
+            </a:graphic>
+          </wp:inline>
+        </w:drawing>
+      </w:r>
+      <w:r>
+        <w:rPr>
+          <w:rtl w:val="0"/>
+        </w:rPr>
+      </w:r>
+    </w:p>
+    <w:p>
+      <w:pPr>
+        <w:rPr>
+          <w:b w:val="1"/>
+          <w:bCs w:val="1"/>
+        </w:rPr>
+      </w:pPr>
+      <w:r>
+        <w:rPr>
+          <w:rtl w:val="0"/>
+        </w:rPr>
+      </w:r>
+    </w:p>
+    <w:p>
+      <w:pPr>
+        <w:rPr>
+          <w:b w:val="1"/>
+          <w:bCs w:val="1"/>
+        </w:rPr>
+      </w:pPr>
+      <w:r>
+        <w:rPr>
+          <w:b w:val="1"/>
+          <w:bCs w:val="1"/>
+        </w:rPr>
+        <w:drawing>
+          <wp:inline distB="114300" distT="114300" distL="114300" distR="114300">
+            <wp:extent cx="5399730" cy="2921000"/>
+            <wp:effectExtent b="0" l="0" r="0" t="0"/>
+            <wp:docPr id="16" name="image9.png"/>
+            <a:graphic>
+              <a:graphicData uri="http://schemas.openxmlformats.org/drawingml/2006/picture">
+                <pic:pic>
+                  <pic:nvPicPr>
+                    <pic:cNvPr id="0" name="image9.png"/>
+                    <pic:cNvPicPr preferRelativeResize="0"/>
+                  </pic:nvPicPr>
+                  <pic:blipFill>
+                    <a:blip r:embed="rId18"/>
+                    <a:srcRect b="0" l="0" r="0" t="0"/>
+                    <a:stretch>
+                      <a:fillRect/>
+                    </a:stretch>
+                  </pic:blipFill>
+                  <pic:spPr>
+                    <a:xfrm>
+                      <a:off x="0" y="0"/>
+                      <a:ext cx="5399730" cy="2921000"/>
+                    </a:xfrm>
+                    <a:prstGeom prst="rect"/>
+                    <a:ln/>
+                  </pic:spPr>
+                </pic:pic>
+              </a:graphicData>
+            </a:graphic>
+          </wp:inline>
+        </w:drawing>
+      </w:r>
+      <w:r>
+        <w:rPr>
+          <w:rtl w:val="0"/>
+        </w:rPr>
+      </w:r>
+    </w:p>
+    <w:p>
+      <w:pPr>
+        <w:rPr>
+          <w:b w:val="1"/>
+          <w:bCs w:val="1"/>
+        </w:rPr>
+      </w:pPr>
+      <w:r>
+        <w:rPr>
+          <w:b w:val="1"/>
+          <w:bCs w:val="1"/>
+          <w:rtl w:val="0"/>
+        </w:rPr>
+        <w:t xml:space="preserve">5.6 Elaboración del test</w:t>
       </w:r>
     </w:p>
     <w:tbl>
@@ -2273,9 +2883,178 @@
         <w:rPr>
           <w:b w:val="1"/>
           <w:bCs w:val="1"/>
-          <w:rtl w:val="0"/>
-        </w:rPr>
-        <w:t xml:space="preserve">5.3 Funcionamiento del chatbot</w:t>
+        </w:rPr>
+        <w:drawing>
+          <wp:inline distB="114300" distT="114300" distL="114300" distR="114300">
+            <wp:extent cx="5399730" cy="3441700"/>
+            <wp:effectExtent b="0" l="0" r="0" t="0"/>
+            <wp:docPr id="17" name="image13.png"/>
+            <a:graphic>
+              <a:graphicData uri="http://schemas.openxmlformats.org/drawingml/2006/picture">
+                <pic:pic>
+                  <pic:nvPicPr>
+                    <pic:cNvPr id="0" name="image13.png"/>
+                    <pic:cNvPicPr preferRelativeResize="0"/>
+                  </pic:nvPicPr>
+                  <pic:blipFill>
+                    <a:blip r:embed="rId19"/>
+                    <a:srcRect b="0" l="0" r="0" t="0"/>
+                    <a:stretch>
+                      <a:fillRect/>
+                    </a:stretch>
+                  </pic:blipFill>
+                  <pic:spPr>
+                    <a:xfrm>
+                      <a:off x="0" y="0"/>
+                      <a:ext cx="5399730" cy="3441700"/>
+                    </a:xfrm>
+                    <a:prstGeom prst="rect"/>
+                    <a:ln/>
+                  </pic:spPr>
+                </pic:pic>
+              </a:graphicData>
+            </a:graphic>
+          </wp:inline>
+        </w:drawing>
+      </w:r>
+      <w:r>
+        <w:rPr>
+          <w:rtl w:val="0"/>
+        </w:rPr>
+      </w:r>
+    </w:p>
+    <w:p>
+      <w:pPr>
+        <w:rPr>
+          <w:b w:val="1"/>
+          <w:bCs w:val="1"/>
+        </w:rPr>
+      </w:pPr>
+      <w:r>
+        <w:rPr>
+          <w:b w:val="1"/>
+          <w:bCs w:val="1"/>
+        </w:rPr>
+        <w:drawing>
+          <wp:inline distB="114300" distT="114300" distL="114300" distR="114300">
+            <wp:extent cx="5399730" cy="3606800"/>
+            <wp:effectExtent b="0" l="0" r="0" t="0"/>
+            <wp:docPr id="8" name="image8.png"/>
+            <a:graphic>
+              <a:graphicData uri="http://schemas.openxmlformats.org/drawingml/2006/picture">
+                <pic:pic>
+                  <pic:nvPicPr>
+                    <pic:cNvPr id="0" name="image8.png"/>
+                    <pic:cNvPicPr preferRelativeResize="0"/>
+                  </pic:nvPicPr>
+                  <pic:blipFill>
+                    <a:blip r:embed="rId20"/>
+                    <a:srcRect b="0" l="0" r="0" t="0"/>
+                    <a:stretch>
+                      <a:fillRect/>
+                    </a:stretch>
+                  </pic:blipFill>
+                  <pic:spPr>
+                    <a:xfrm>
+                      <a:off x="0" y="0"/>
+                      <a:ext cx="5399730" cy="3606800"/>
+                    </a:xfrm>
+                    <a:prstGeom prst="rect"/>
+                    <a:ln/>
+                  </pic:spPr>
+                </pic:pic>
+              </a:graphicData>
+            </a:graphic>
+          </wp:inline>
+        </w:drawing>
+      </w:r>
+      <w:r>
+        <w:rPr>
+          <w:rtl w:val="0"/>
+        </w:rPr>
+      </w:r>
+    </w:p>
+    <w:p>
+      <w:pPr>
+        <w:rPr>
+          <w:b w:val="1"/>
+          <w:bCs w:val="1"/>
+        </w:rPr>
+      </w:pPr>
+      <w:r>
+        <w:rPr>
+          <w:b w:val="1"/>
+          <w:bCs w:val="1"/>
+          <w:rtl w:val="0"/>
+        </w:rPr>
+        <w:t xml:space="preserve">Visualización de los resultados</w:t>
+      </w:r>
+    </w:p>
+    <w:p>
+      <w:pPr>
+        <w:rPr>
+          <w:b w:val="1"/>
+          <w:bCs w:val="1"/>
+        </w:rPr>
+      </w:pPr>
+      <w:r>
+        <w:rPr>
+          <w:b w:val="1"/>
+          <w:bCs w:val="1"/>
+        </w:rPr>
+        <w:drawing>
+          <wp:inline distB="114300" distT="114300" distL="114300" distR="114300">
+            <wp:extent cx="5399730" cy="3149600"/>
+            <wp:effectExtent b="0" l="0" r="0" t="0"/>
+            <wp:docPr id="14" name="image18.png"/>
+            <a:graphic>
+              <a:graphicData uri="http://schemas.openxmlformats.org/drawingml/2006/picture">
+                <pic:pic>
+                  <pic:nvPicPr>
+                    <pic:cNvPr id="0" name="image18.png"/>
+                    <pic:cNvPicPr preferRelativeResize="0"/>
+                  </pic:nvPicPr>
+                  <pic:blipFill>
+                    <a:blip r:embed="rId21"/>
+                    <a:srcRect b="0" l="0" r="0" t="0"/>
+                    <a:stretch>
+                      <a:fillRect/>
+                    </a:stretch>
+                  </pic:blipFill>
+                  <pic:spPr>
+                    <a:xfrm>
+                      <a:off x="0" y="0"/>
+                      <a:ext cx="5399730" cy="3149600"/>
+                    </a:xfrm>
+                    <a:prstGeom prst="rect"/>
+                    <a:ln/>
+                  </pic:spPr>
+                </pic:pic>
+              </a:graphicData>
+            </a:graphic>
+          </wp:inline>
+        </w:drawing>
+      </w:r>
+      <w:r>
+        <w:rPr>
+          <w:rtl w:val="0"/>
+        </w:rPr>
+      </w:r>
+    </w:p>
+    <w:p>
+      <w:pPr>
+        <w:rPr>
+          <w:b w:val="1"/>
+          <w:bCs w:val="1"/>
+        </w:rPr>
+      </w:pPr>
+      <w:r>
+        <w:rPr>
+          <w:b w:val="1"/>
+          <w:bCs w:val="1"/>
+          <w:rtl w:val="0"/>
+        </w:rPr>
+        <w:t xml:space="preserve">5.7 Funcionamiento del chatbot</w:t>
       </w:r>
     </w:p>
     <w:tbl>
@@ -2484,9 +3263,60 @@
         <w:rPr>
           <w:b w:val="1"/>
           <w:bCs w:val="1"/>
-          <w:rtl w:val="0"/>
-        </w:rPr>
-        <w:t xml:space="preserve">5.3 Registro de actividades</w:t>
+        </w:rPr>
+        <w:drawing>
+          <wp:inline distB="114300" distT="114300" distL="114300" distR="114300">
+            <wp:extent cx="5399730" cy="2832100"/>
+            <wp:effectExtent b="0" l="0" r="0" t="0"/>
+            <wp:docPr id="7" name="image1.png"/>
+            <a:graphic>
+              <a:graphicData uri="http://schemas.openxmlformats.org/drawingml/2006/picture">
+                <pic:pic>
+                  <pic:nvPicPr>
+                    <pic:cNvPr id="0" name="image1.png"/>
+                    <pic:cNvPicPr preferRelativeResize="0"/>
+                  </pic:nvPicPr>
+                  <pic:blipFill>
+                    <a:blip r:embed="rId22"/>
+                    <a:srcRect b="0" l="0" r="0" t="0"/>
+                    <a:stretch>
+                      <a:fillRect/>
+                    </a:stretch>
+                  </pic:blipFill>
+                  <pic:spPr>
+                    <a:xfrm>
+                      <a:off x="0" y="0"/>
+                      <a:ext cx="5399730" cy="2832100"/>
+                    </a:xfrm>
+                    <a:prstGeom prst="rect"/>
+                    <a:ln/>
+                  </pic:spPr>
+                </pic:pic>
+              </a:graphicData>
+            </a:graphic>
+          </wp:inline>
+        </w:drawing>
+      </w:r>
+      <w:r>
+        <w:rPr>
+          <w:rtl w:val="0"/>
+        </w:rPr>
+      </w:r>
+    </w:p>
+    <w:p>
+      <w:pPr>
+        <w:rPr>
+          <w:b w:val="1"/>
+          <w:bCs w:val="1"/>
+        </w:rPr>
+      </w:pPr>
+      <w:r>
+        <w:rPr>
+          <w:b w:val="1"/>
+          <w:bCs w:val="1"/>
+          <w:rtl w:val="0"/>
+        </w:rPr>
+        <w:t xml:space="preserve">5.8 Registro de actividades</w:t>
       </w:r>
     </w:p>
     <w:tbl>
@@ -2770,8 +3600,101 @@
         <w:pStyle w:val="Heading1"/>
         <w:rPr/>
       </w:pPr>
-      <w:bookmarkStart w:colFirst="0" w:colLast="0" w:name="_heading=h.ycbx7phprzwe" w:id="0"/>
+      <w:bookmarkStart w:colFirst="0" w:colLast="0" w:name="_heading=h.k7gewnpzpsei" w:id="0"/>
       <w:bookmarkEnd w:id="0"/>
+      <w:r>
+        <w:rPr/>
+        <w:drawing>
+          <wp:inline distB="114300" distT="114300" distL="114300" distR="114300">
+            <wp:extent cx="5399730" cy="2349500"/>
+            <wp:effectExtent b="0" l="0" r="0" t="0"/>
+            <wp:docPr id="13" name="image5.png"/>
+            <a:graphic>
+              <a:graphicData uri="http://schemas.openxmlformats.org/drawingml/2006/picture">
+                <pic:pic>
+                  <pic:nvPicPr>
+                    <pic:cNvPr id="0" name="image5.png"/>
+                    <pic:cNvPicPr preferRelativeResize="0"/>
+                  </pic:nvPicPr>
+                  <pic:blipFill>
+                    <a:blip r:embed="rId23"/>
+                    <a:srcRect b="0" l="0" r="0" t="0"/>
+                    <a:stretch>
+                      <a:fillRect/>
+                    </a:stretch>
+                  </pic:blipFill>
+                  <pic:spPr>
+                    <a:xfrm>
+                      <a:off x="0" y="0"/>
+                      <a:ext cx="5399730" cy="2349500"/>
+                    </a:xfrm>
+                    <a:prstGeom prst="rect"/>
+                    <a:ln/>
+                  </pic:spPr>
+                </pic:pic>
+              </a:graphicData>
+            </a:graphic>
+          </wp:inline>
+        </w:drawing>
+      </w:r>
+      <w:r>
+        <w:rPr>
+          <w:rtl w:val="0"/>
+        </w:rPr>
+      </w:r>
+    </w:p>
+    <w:p>
+      <w:pPr>
+        <w:pStyle w:val="Heading1"/>
+        <w:rPr/>
+      </w:pPr>
+      <w:bookmarkStart w:colFirst="0" w:colLast="0" w:name="_heading=h.c3yc0uukmz3c" w:id="1"/>
+      <w:bookmarkEnd w:id="1"/>
+      <w:r>
+        <w:rPr/>
+        <w:drawing>
+          <wp:inline distB="114300" distT="114300" distL="114300" distR="114300">
+            <wp:extent cx="5399730" cy="2819400"/>
+            <wp:effectExtent b="0" l="0" r="0" t="0"/>
+            <wp:docPr id="18" name="image14.png"/>
+            <a:graphic>
+              <a:graphicData uri="http://schemas.openxmlformats.org/drawingml/2006/picture">
+                <pic:pic>
+                  <pic:nvPicPr>
+                    <pic:cNvPr id="0" name="image14.png"/>
+                    <pic:cNvPicPr preferRelativeResize="0"/>
+                  </pic:nvPicPr>
+                  <pic:blipFill>
+                    <a:blip r:embed="rId24"/>
+                    <a:srcRect b="0" l="0" r="0" t="0"/>
+                    <a:stretch>
+                      <a:fillRect/>
+                    </a:stretch>
+                  </pic:blipFill>
+                  <pic:spPr>
+                    <a:xfrm>
+                      <a:off x="0" y="0"/>
+                      <a:ext cx="5399730" cy="2819400"/>
+                    </a:xfrm>
+                    <a:prstGeom prst="rect"/>
+                    <a:ln/>
+                  </pic:spPr>
+                </pic:pic>
+              </a:graphicData>
+            </a:graphic>
+          </wp:inline>
+        </w:drawing>
+      </w:r>
+      <w:r>
+        <w:rPr>
+          <w:rtl w:val="0"/>
+        </w:rPr>
+      </w:r>
+    </w:p>
+    <w:p>
+      <w:pPr>
+        <w:rPr/>
+      </w:pPr>
       <w:r>
         <w:rPr>
           <w:rtl w:val="0"/>
@@ -3031,32 +3954,6 @@
           <w:bCs w:val="1"/>
           <w:rtl w:val="0"/>
         </w:rPr>
-        <w:t xml:space="preserve">Selenium:</w:t>
-      </w:r>
-      <w:r>
-        <w:rPr>
-          <w:rtl w:val="0"/>
-        </w:rPr>
-        <w:t xml:space="preserve"> Automatización simple de pruebas funcionales.</w:t>
-      </w:r>
-    </w:p>
-    <w:p>
-      <w:pPr>
-        <w:numPr>
-          <w:ilvl w:val="0"/>
-          <w:numId w:val="2"/>
-        </w:numPr>
-        <w:ind w:left="1080" w:hanging="360"/>
-        <w:rPr>
-          <w:rFonts w:ascii="Times New Roman" w:cs="Times New Roman" w:eastAsia="Times New Roman" w:hAnsi="Times New Roman"/>
-        </w:rPr>
-      </w:pPr>
-      <w:r>
-        <w:rPr>
-          <w:b w:val="1"/>
-          <w:bCs w:val="1"/>
-          <w:rtl w:val="0"/>
-        </w:rPr>
         <w:t xml:space="preserve">JUnit:</w:t>
       </w:r>
       <w:r>
@@ -3383,7 +4280,7 @@
           <w:szCs w:val="22"/>
         </w:rPr>
       </w:pPr>
-      <w:hyperlink r:id="rId7">
+      <w:hyperlink r:id="rId25">
         <w:r>
           <w:rPr>
             <w:color w:val="1155cc"/>
@@ -3423,7 +4320,7 @@
           <w:szCs w:val="22"/>
         </w:rPr>
       </w:pPr>
-      <w:hyperlink r:id="rId8">
+      <w:hyperlink r:id="rId26">
         <w:r>
           <w:rPr>
             <w:color w:val="1155cc"/>
@@ -3453,7 +4350,7 @@
           <w:szCs w:val="22"/>
         </w:rPr>
       </w:pPr>
-      <w:hyperlink r:id="rId9">
+      <w:hyperlink r:id="rId27">
         <w:r>
           <w:rPr>
             <w:color w:val="1155cc"/>
@@ -5754,7 +6651,7 @@
 
 <file path=customXML/item1.xml><?xml version="1.0" encoding="utf-8"?>
 <go:gDocsCustomXmlDataStorage xmlns:go="http://customooxmlschemas.google.com/" xmlns:r="http://schemas.openxmlformats.org/officeDocument/2006/relationships" uri="GoogleDocsCustomDataVersion2">
-  <go:docsCustomData xmlns:go="http://customooxmlschemas.google.com/" roundtripDataSignature="AMtx7mgJCML+abDmKESD/MmZWYM2Xb5MLA==">CgMxLjAyDmgueWNieDdwaHByendlOAByITFnMlVpQUNFblFLXzBsMTlWS1BhX3BtMXB2T2NwQ3FHWQ==</go:docsCustomData>
+  <go:docsCustomData xmlns:go="http://customooxmlschemas.google.com/" roundtripDataSignature="AMtx7mi4YGG7xvKjbCG3E8h4zMz3ZSkgEg==">CgMxLjAyDmguazdnZXducHpwc2VpMg5oLmMzeWMwdXVrbXozYzgAciExZzJVaUFDRW5RS18wbDE5VktQYV9wbTFwdk9jcENxR1k=</go:docsCustomData>
 </go:gDocsCustomXmlDataStorage>
 </file>
 

</xml_diff>